<commit_message>
Added screenshot of the app to writeup (Not Complete)
</commit_message>
<xml_diff>
--- a/Final Project Writeup.docx
+++ b/Final Project Writeup.docx
@@ -365,13 +365,14 @@
       <w:pPr>
         <w:rPr>
           <w:rFonts w:ascii="Times New Roman" w:hAnsi="Times New Roman" w:cs="Times New Roman"/>
-        </w:rPr>
-      </w:pPr>
-      <w:r>
-        <w:rPr>
-          <w:rFonts w:ascii="Times New Roman" w:hAnsi="Times New Roman" w:cs="Times New Roman"/>
           <w:u w:val="single"/>
         </w:rPr>
+      </w:pPr>
+      <w:r>
+        <w:rPr>
+          <w:rFonts w:ascii="Times New Roman" w:hAnsi="Times New Roman" w:cs="Times New Roman"/>
+          <w:u w:val="single"/>
+        </w:rPr>
         <w:t xml:space="preserve">What </w:t>
       </w:r>
       <w:proofErr w:type="gramStart"/>
@@ -388,72 +389,228 @@
           <w:rFonts w:ascii="Times New Roman" w:hAnsi="Times New Roman" w:cs="Times New Roman"/>
           <w:u w:val="single"/>
         </w:rPr>
-        <w:t xml:space="preserve"> App Looks Like Now</w:t>
-      </w:r>
-    </w:p>
-    <w:p>
-      <w:pPr>
-        <w:rPr>
-          <w:rFonts w:ascii="Times New Roman" w:hAnsi="Times New Roman" w:cs="Times New Roman"/>
-        </w:rPr>
-      </w:pPr>
-      <w:r>
-        <w:rPr>
-          <w:rFonts w:ascii="Times New Roman" w:hAnsi="Times New Roman" w:cs="Times New Roman" w:hint="eastAsia"/>
-        </w:rPr>
-        <w:t>-</w:t>
-      </w:r>
-      <w:r>
-        <w:rPr>
-          <w:rFonts w:ascii="Times New Roman" w:hAnsi="Times New Roman" w:cs="Times New Roman"/>
-        </w:rPr>
-        <w:t>screenshot normal-</w:t>
-      </w:r>
-    </w:p>
-    <w:p>
-      <w:pPr>
-        <w:rPr>
-          <w:rFonts w:ascii="Times New Roman" w:hAnsi="Times New Roman" w:cs="Times New Roman"/>
-        </w:rPr>
-      </w:pPr>
-      <w:r>
-        <w:rPr>
-          <w:rFonts w:ascii="Times New Roman" w:hAnsi="Times New Roman" w:cs="Times New Roman" w:hint="eastAsia"/>
-        </w:rPr>
-        <w:t>-</w:t>
-      </w:r>
-      <w:r>
-        <w:rPr>
-          <w:rFonts w:ascii="Times New Roman" w:hAnsi="Times New Roman" w:cs="Times New Roman"/>
-        </w:rPr>
-        <w:t>screenshot popup-</w:t>
-      </w:r>
-    </w:p>
-    <w:p>
-      <w:pPr>
-        <w:rPr>
-          <w:rFonts w:ascii="Times New Roman" w:hAnsi="Times New Roman" w:cs="Times New Roman"/>
-        </w:rPr>
-      </w:pPr>
-      <w:r>
-        <w:rPr>
-          <w:rFonts w:ascii="Times New Roman" w:hAnsi="Times New Roman" w:cs="Times New Roman" w:hint="eastAsia"/>
-        </w:rPr>
-        <w:t>-</w:t>
-      </w:r>
-      <w:r>
-        <w:rPr>
-          <w:rFonts w:ascii="Times New Roman" w:hAnsi="Times New Roman" w:cs="Times New Roman"/>
-        </w:rPr>
-        <w:t>screenshot input number-</w:t>
-      </w:r>
-    </w:p>
-    <w:p>
-      <w:pPr>
-        <w:rPr>
-          <w:rFonts w:ascii="Times New Roman" w:hAnsi="Times New Roman" w:cs="Times New Roman"/>
-        </w:rPr>
-      </w:pPr>
+        <w:t xml:space="preserve"> App Looks Like</w:t>
+      </w:r>
+    </w:p>
+    <w:p>
+      <w:pPr>
+        <w:rPr>
+          <w:rFonts w:ascii="Times New Roman" w:hAnsi="Times New Roman" w:cs="Times New Roman"/>
+        </w:rPr>
+      </w:pPr>
+      <w:r>
+        <w:rPr>
+          <w:noProof/>
+        </w:rPr>
+        <w:lastRenderedPageBreak/>
+        <w:drawing>
+          <wp:inline distT="0" distB="0" distL="0" distR="0" wp14:anchorId="04736462" wp14:editId="29E8A893">
+            <wp:extent cx="2249519" cy="4008120"/>
+            <wp:effectExtent l="0" t="0" r="0" b="0"/>
+            <wp:docPr id="2" name="圖片 2"/>
+            <wp:cNvGraphicFramePr>
+              <a:graphicFrameLocks xmlns:a="http://schemas.openxmlformats.org/drawingml/2006/main" noChangeAspect="1"/>
+            </wp:cNvGraphicFramePr>
+            <a:graphic xmlns:a="http://schemas.openxmlformats.org/drawingml/2006/main">
+              <a:graphicData uri="http://schemas.openxmlformats.org/drawingml/2006/picture">
+                <pic:pic xmlns:pic="http://schemas.openxmlformats.org/drawingml/2006/picture">
+                  <pic:nvPicPr>
+                    <pic:cNvPr id="0" name="Picture 2"/>
+                    <pic:cNvPicPr>
+                      <a:picLocks noChangeAspect="1" noChangeArrowheads="1"/>
+                    </pic:cNvPicPr>
+                  </pic:nvPicPr>
+                  <pic:blipFill>
+                    <a:blip r:embed="rId5">
+                      <a:extLst>
+                        <a:ext uri="{28A0092B-C50C-407E-A947-70E740481C1C}">
+                          <a14:useLocalDpi xmlns:a14="http://schemas.microsoft.com/office/drawing/2010/main" val="0"/>
+                        </a:ext>
+                      </a:extLst>
+                    </a:blip>
+                    <a:srcRect/>
+                    <a:stretch>
+                      <a:fillRect/>
+                    </a:stretch>
+                  </pic:blipFill>
+                  <pic:spPr bwMode="auto">
+                    <a:xfrm>
+                      <a:off x="0" y="0"/>
+                      <a:ext cx="2264870" cy="4035473"/>
+                    </a:xfrm>
+                    <a:prstGeom prst="rect">
+                      <a:avLst/>
+                    </a:prstGeom>
+                    <a:noFill/>
+                    <a:ln>
+                      <a:noFill/>
+                    </a:ln>
+                  </pic:spPr>
+                </pic:pic>
+              </a:graphicData>
+            </a:graphic>
+          </wp:inline>
+        </w:drawing>
+      </w:r>
+      <w:r>
+        <w:rPr>
+          <w:noProof/>
+        </w:rPr>
+        <w:drawing>
+          <wp:inline distT="0" distB="0" distL="0" distR="0" wp14:anchorId="4EB69CDE" wp14:editId="0FA17171">
+            <wp:extent cx="2248348" cy="4023360"/>
+            <wp:effectExtent l="0" t="0" r="0" b="0"/>
+            <wp:docPr id="4" name="圖片 4"/>
+            <wp:cNvGraphicFramePr>
+              <a:graphicFrameLocks xmlns:a="http://schemas.openxmlformats.org/drawingml/2006/main" noChangeAspect="1"/>
+            </wp:cNvGraphicFramePr>
+            <a:graphic xmlns:a="http://schemas.openxmlformats.org/drawingml/2006/main">
+              <a:graphicData uri="http://schemas.openxmlformats.org/drawingml/2006/picture">
+                <pic:pic xmlns:pic="http://schemas.openxmlformats.org/drawingml/2006/picture">
+                  <pic:nvPicPr>
+                    <pic:cNvPr id="0" name="Picture 4"/>
+                    <pic:cNvPicPr>
+                      <a:picLocks noChangeAspect="1" noChangeArrowheads="1"/>
+                    </pic:cNvPicPr>
+                  </pic:nvPicPr>
+                  <pic:blipFill>
+                    <a:blip r:embed="rId6">
+                      <a:extLst>
+                        <a:ext uri="{28A0092B-C50C-407E-A947-70E740481C1C}">
+                          <a14:useLocalDpi xmlns:a14="http://schemas.microsoft.com/office/drawing/2010/main" val="0"/>
+                        </a:ext>
+                      </a:extLst>
+                    </a:blip>
+                    <a:srcRect/>
+                    <a:stretch>
+                      <a:fillRect/>
+                    </a:stretch>
+                  </pic:blipFill>
+                  <pic:spPr bwMode="auto">
+                    <a:xfrm>
+                      <a:off x="0" y="0"/>
+                      <a:ext cx="2263171" cy="4049885"/>
+                    </a:xfrm>
+                    <a:prstGeom prst="rect">
+                      <a:avLst/>
+                    </a:prstGeom>
+                    <a:noFill/>
+                    <a:ln>
+                      <a:noFill/>
+                    </a:ln>
+                  </pic:spPr>
+                </pic:pic>
+              </a:graphicData>
+            </a:graphic>
+          </wp:inline>
+        </w:drawing>
+      </w:r>
+      <w:r>
+        <w:rPr>
+          <w:noProof/>
+        </w:rPr>
+        <w:drawing>
+          <wp:inline distT="0" distB="0" distL="0" distR="0" wp14:anchorId="4EACE250" wp14:editId="0884BFF7">
+            <wp:extent cx="2224686" cy="3970020"/>
+            <wp:effectExtent l="0" t="0" r="4445" b="0"/>
+            <wp:docPr id="3" name="圖片 3"/>
+            <wp:cNvGraphicFramePr>
+              <a:graphicFrameLocks xmlns:a="http://schemas.openxmlformats.org/drawingml/2006/main" noChangeAspect="1"/>
+            </wp:cNvGraphicFramePr>
+            <a:graphic xmlns:a="http://schemas.openxmlformats.org/drawingml/2006/main">
+              <a:graphicData uri="http://schemas.openxmlformats.org/drawingml/2006/picture">
+                <pic:pic xmlns:pic="http://schemas.openxmlformats.org/drawingml/2006/picture">
+                  <pic:nvPicPr>
+                    <pic:cNvPr id="0" name="Picture 3"/>
+                    <pic:cNvPicPr>
+                      <a:picLocks noChangeAspect="1" noChangeArrowheads="1"/>
+                    </pic:cNvPicPr>
+                  </pic:nvPicPr>
+                  <pic:blipFill>
+                    <a:blip r:embed="rId7">
+                      <a:extLst>
+                        <a:ext uri="{28A0092B-C50C-407E-A947-70E740481C1C}">
+                          <a14:useLocalDpi xmlns:a14="http://schemas.microsoft.com/office/drawing/2010/main" val="0"/>
+                        </a:ext>
+                      </a:extLst>
+                    </a:blip>
+                    <a:srcRect/>
+                    <a:stretch>
+                      <a:fillRect/>
+                    </a:stretch>
+                  </pic:blipFill>
+                  <pic:spPr bwMode="auto">
+                    <a:xfrm>
+                      <a:off x="0" y="0"/>
+                      <a:ext cx="2242788" cy="4002324"/>
+                    </a:xfrm>
+                    <a:prstGeom prst="rect">
+                      <a:avLst/>
+                    </a:prstGeom>
+                    <a:noFill/>
+                    <a:ln>
+                      <a:noFill/>
+                    </a:ln>
+                  </pic:spPr>
+                </pic:pic>
+              </a:graphicData>
+            </a:graphic>
+          </wp:inline>
+        </w:drawing>
+      </w:r>
+      <w:r>
+        <w:rPr>
+          <w:noProof/>
+        </w:rPr>
+        <w:drawing>
+          <wp:inline distT="0" distB="0" distL="0" distR="0" wp14:anchorId="2CB85B40" wp14:editId="56DFF28C">
+            <wp:extent cx="2220335" cy="3954780"/>
+            <wp:effectExtent l="0" t="0" r="8890" b="7620"/>
+            <wp:docPr id="1" name="圖片 1"/>
+            <wp:cNvGraphicFramePr>
+              <a:graphicFrameLocks xmlns:a="http://schemas.openxmlformats.org/drawingml/2006/main" noChangeAspect="1"/>
+            </wp:cNvGraphicFramePr>
+            <a:graphic xmlns:a="http://schemas.openxmlformats.org/drawingml/2006/main">
+              <a:graphicData uri="http://schemas.openxmlformats.org/drawingml/2006/picture">
+                <pic:pic xmlns:pic="http://schemas.openxmlformats.org/drawingml/2006/picture">
+                  <pic:nvPicPr>
+                    <pic:cNvPr id="0" name="Picture 1"/>
+                    <pic:cNvPicPr>
+                      <a:picLocks noChangeAspect="1" noChangeArrowheads="1"/>
+                    </pic:cNvPicPr>
+                  </pic:nvPicPr>
+                  <pic:blipFill>
+                    <a:blip r:embed="rId8">
+                      <a:extLst>
+                        <a:ext uri="{28A0092B-C50C-407E-A947-70E740481C1C}">
+                          <a14:useLocalDpi xmlns:a14="http://schemas.microsoft.com/office/drawing/2010/main" val="0"/>
+                        </a:ext>
+                      </a:extLst>
+                    </a:blip>
+                    <a:srcRect/>
+                    <a:stretch>
+                      <a:fillRect/>
+                    </a:stretch>
+                  </pic:blipFill>
+                  <pic:spPr bwMode="auto">
+                    <a:xfrm>
+                      <a:off x="0" y="0"/>
+                      <a:ext cx="2242031" cy="3993424"/>
+                    </a:xfrm>
+                    <a:prstGeom prst="rect">
+                      <a:avLst/>
+                    </a:prstGeom>
+                    <a:noFill/>
+                    <a:ln>
+                      <a:noFill/>
+                    </a:ln>
+                  </pic:spPr>
+                </pic:pic>
+              </a:graphicData>
+            </a:graphic>
+          </wp:inline>
+        </w:drawing>
+      </w:r>
       <w:bookmarkStart w:id="0" w:name="_GoBack"/>
       <w:bookmarkEnd w:id="0"/>
     </w:p>
@@ -608,7 +765,7 @@
     </w:p>
     <w:sectPr>
       <w:pgSz w:w="11906" w:h="16838"/>
-      <w:pgMar w:top="1440" w:right="1440" w:bottom="1440" w:left="1440" w:header="851" w:footer="992" w:gutter="0"/>
+      <w:pgMar w:top="873" w:right="873" w:bottom="873" w:left="873" w:header="851" w:footer="992" w:gutter="0"/>
       <w:cols w:space="425"/>
       <w:docGrid w:type="lines" w:linePitch="360"/>
     </w:sectPr>

</xml_diff>